<commit_message>
Added updated CV and updates to CSS
</commit_message>
<xml_diff>
--- a/docs/CV.docx
+++ b/docs/CV.docx
@@ -6,7 +6,7 @@
     <w:tbl>
       <w:tblPr>
         <w:tblStyle w:val="TableGrid"/>
-        <w:tblW w:w="0" w:type="auto"/>
+        <w:tblW w:w="9180" w:type="dxa"/>
         <w:tblBorders>
           <w:top w:val="none" w:sz="0" w:space="0" w:color="auto"/>
           <w:left w:val="none" w:sz="0" w:space="0" w:color="auto"/>
@@ -18,18 +18,18 @@
         <w:tblLook w:val="04A0" w:firstRow="1" w:lastRow="0" w:firstColumn="1" w:lastColumn="0" w:noHBand="0" w:noVBand="1"/>
       </w:tblPr>
       <w:tblGrid>
-        <w:gridCol w:w="392"/>
-        <w:gridCol w:w="2410"/>
-        <w:gridCol w:w="3969"/>
-        <w:gridCol w:w="2474"/>
+        <w:gridCol w:w="5353"/>
+        <w:gridCol w:w="3402"/>
+        <w:gridCol w:w="425"/>
       </w:tblGrid>
       <w:tr>
         <w:trPr>
-          <w:trHeight w:val="132"/>
+          <w:trHeight w:val="130"/>
         </w:trPr>
         <w:tc>
           <w:tcPr>
-            <w:tcW w:w="392" w:type="dxa"/>
+            <w:tcW w:w="5353" w:type="dxa"/>
+            <w:vAlign w:val="center"/>
           </w:tcPr>
           <w:p>
             <w:pPr>
@@ -40,9 +40,68 @@
                 <w:right w:val="none" w:sz="0" w:space="0" w:color="auto"/>
                 <w:between w:val="none" w:sz="0" w:space="0" w:color="auto"/>
               </w:pBdr>
-              <w:jc w:val="center"/>
               <w:rPr>
                 <w:noProof/>
+              </w:rPr>
+            </w:pPr>
+            <w:r>
+              <w:rPr>
+                <w:b/>
+                <w:sz w:val="44"/>
+                <w:szCs w:val="44"/>
+              </w:rPr>
+              <w:t>Aaron Walker</w:t>
+            </w:r>
+          </w:p>
+        </w:tc>
+        <w:tc>
+          <w:tcPr>
+            <w:tcW w:w="3402" w:type="dxa"/>
+            <w:vAlign w:val="center"/>
+          </w:tcPr>
+          <w:p>
+            <w:pPr>
+              <w:pBdr>
+                <w:top w:val="none" w:sz="0" w:space="0" w:color="auto"/>
+                <w:left w:val="none" w:sz="0" w:space="0" w:color="auto"/>
+                <w:bottom w:val="none" w:sz="0" w:space="0" w:color="auto"/>
+                <w:right w:val="none" w:sz="0" w:space="0" w:color="auto"/>
+                <w:between w:val="none" w:sz="0" w:space="0" w:color="auto"/>
+              </w:pBdr>
+              <w:jc w:val="right"/>
+              <w:rPr>
+                <w:b/>
+                <w:sz w:val="20"/>
+                <w:szCs w:val="44"/>
+              </w:rPr>
+            </w:pPr>
+            <w:bookmarkStart w:id="0" w:name="_gjdgxs" w:colFirst="0" w:colLast="0"/>
+            <w:bookmarkEnd w:id="0"/>
+            <w:r>
+              <w:rPr>
+                <w:sz w:val="20"/>
+                <w:szCs w:val="20"/>
+              </w:rPr>
+              <w:t>07975959686</w:t>
+            </w:r>
+          </w:p>
+        </w:tc>
+        <w:tc>
+          <w:tcPr>
+            <w:tcW w:w="425" w:type="dxa"/>
+          </w:tcPr>
+          <w:p>
+            <w:pPr>
+              <w:pBdr>
+                <w:top w:val="none" w:sz="0" w:space="0" w:color="auto"/>
+                <w:left w:val="none" w:sz="0" w:space="0" w:color="auto"/>
+                <w:bottom w:val="none" w:sz="0" w:space="0" w:color="auto"/>
+                <w:right w:val="none" w:sz="0" w:space="0" w:color="auto"/>
+                <w:between w:val="none" w:sz="0" w:space="0" w:color="auto"/>
+              </w:pBdr>
+              <w:rPr>
+                <w:sz w:val="20"/>
+                <w:szCs w:val="20"/>
               </w:rPr>
             </w:pPr>
             <w:r>
@@ -50,7 +109,7 @@
                 <w:noProof/>
               </w:rPr>
               <w:drawing>
-                <wp:anchor distT="0" distB="0" distL="114300" distR="114300" simplePos="0" relativeHeight="251670528" behindDoc="0" locked="0" layoutInCell="1" hidden="0" allowOverlap="1" wp14:anchorId="381251ED" wp14:editId="43220994">
+                <wp:anchor distT="0" distB="0" distL="114300" distR="114300" simplePos="0" relativeHeight="251718656" behindDoc="0" locked="0" layoutInCell="1" hidden="0" allowOverlap="1" wp14:anchorId="2EBD6D8D" wp14:editId="34208141">
                   <wp:simplePos x="0" y="0"/>
                   <wp:positionH relativeFrom="margin">
                     <wp:posOffset>-31938</wp:posOffset>
@@ -61,7 +120,7 @@
                   <wp:extent cx="190500" cy="190500"/>
                   <wp:effectExtent l="0" t="0" r="0" b="0"/>
                   <wp:wrapNone/>
-                  <wp:docPr id="1" name="image2.png"/>
+                  <wp:docPr id="7" name="image2.png"/>
                   <wp:cNvGraphicFramePr/>
                   <a:graphic xmlns:a="http://schemas.openxmlformats.org/drawingml/2006/main">
                     <a:graphicData uri="http://schemas.openxmlformats.org/drawingml/2006/picture">
@@ -101,63 +160,14 @@
             </w:r>
           </w:p>
         </w:tc>
+      </w:tr>
+      <w:tr>
+        <w:trPr>
+          <w:trHeight w:val="50"/>
+        </w:trPr>
         <w:tc>
           <w:tcPr>
-            <w:tcW w:w="2410" w:type="dxa"/>
-            <w:vAlign w:val="center"/>
-          </w:tcPr>
-          <w:p>
-            <w:pPr>
-              <w:pBdr>
-                <w:top w:val="none" w:sz="0" w:space="0" w:color="auto"/>
-                <w:left w:val="none" w:sz="0" w:space="0" w:color="auto"/>
-                <w:bottom w:val="none" w:sz="0" w:space="0" w:color="auto"/>
-                <w:right w:val="none" w:sz="0" w:space="0" w:color="auto"/>
-                <w:between w:val="none" w:sz="0" w:space="0" w:color="auto"/>
-              </w:pBdr>
-              <w:rPr>
-                <w:b/>
-                <w:sz w:val="44"/>
-                <w:szCs w:val="44"/>
-              </w:rPr>
-            </w:pPr>
-            <w:bookmarkStart w:id="0" w:name="_gjdgxs" w:colFirst="0" w:colLast="0"/>
-            <w:bookmarkEnd w:id="0"/>
-            <w:r>
-              <w:rPr>
-                <w:sz w:val="20"/>
-                <w:szCs w:val="20"/>
-              </w:rPr>
-              <w:t>07975959686</w:t>
-            </w:r>
-          </w:p>
-        </w:tc>
-        <w:tc>
-          <w:tcPr>
-            <w:tcW w:w="3969" w:type="dxa"/>
-          </w:tcPr>
-          <w:p>
-            <w:pPr>
-              <w:jc w:val="center"/>
-              <w:rPr>
-                <w:b/>
-                <w:sz w:val="44"/>
-                <w:szCs w:val="44"/>
-              </w:rPr>
-            </w:pPr>
-            <w:r>
-              <w:rPr>
-                <w:b/>
-                <w:sz w:val="44"/>
-                <w:szCs w:val="44"/>
-              </w:rPr>
-              <w:t>Aaron Walker</w:t>
-            </w:r>
-          </w:p>
-        </w:tc>
-        <w:tc>
-          <w:tcPr>
-            <w:tcW w:w="2474" w:type="dxa"/>
+            <w:tcW w:w="5353" w:type="dxa"/>
             <w:vMerge w:val="restart"/>
           </w:tcPr>
           <w:p>
@@ -169,7 +179,6 @@
                 <w:right w:val="none" w:sz="0" w:space="0" w:color="auto"/>
                 <w:between w:val="none" w:sz="0" w:space="0" w:color="auto"/>
               </w:pBdr>
-              <w:jc w:val="right"/>
               <w:rPr>
                 <w:sz w:val="20"/>
                 <w:szCs w:val="20"/>
@@ -199,7 +208,6 @@
                 <w:right w:val="none" w:sz="0" w:space="0" w:color="auto"/>
                 <w:between w:val="none" w:sz="0" w:space="0" w:color="auto"/>
               </w:pBdr>
-              <w:jc w:val="right"/>
               <w:rPr>
                 <w:sz w:val="20"/>
                 <w:szCs w:val="20"/>
@@ -222,7 +230,6 @@
                 <w:right w:val="none" w:sz="0" w:space="0" w:color="auto"/>
                 <w:between w:val="none" w:sz="0" w:space="0" w:color="auto"/>
               </w:pBdr>
-              <w:jc w:val="right"/>
               <w:rPr>
                 <w:sz w:val="20"/>
                 <w:szCs w:val="20"/>
@@ -238,14 +245,6 @@
           </w:p>
           <w:p>
             <w:pPr>
-              <w:pBdr>
-                <w:top w:val="none" w:sz="0" w:space="0" w:color="auto"/>
-                <w:left w:val="none" w:sz="0" w:space="0" w:color="auto"/>
-                <w:bottom w:val="none" w:sz="0" w:space="0" w:color="auto"/>
-                <w:right w:val="none" w:sz="0" w:space="0" w:color="auto"/>
-                <w:between w:val="none" w:sz="0" w:space="0" w:color="auto"/>
-              </w:pBdr>
-              <w:jc w:val="right"/>
               <w:rPr>
                 <w:sz w:val="20"/>
                 <w:szCs w:val="20"/>
@@ -256,18 +255,43 @@
                 <w:sz w:val="20"/>
                 <w:szCs w:val="20"/>
               </w:rPr>
-              <w:t>DL8 5SD.</w:t>
+              <w:t>DL8 5SD</w:t>
             </w:r>
           </w:p>
         </w:tc>
-      </w:tr>
-      <w:tr>
-        <w:trPr>
-          <w:trHeight w:val="51"/>
-        </w:trPr>
         <w:tc>
           <w:tcPr>
-            <w:tcW w:w="392" w:type="dxa"/>
+            <w:tcW w:w="3402" w:type="dxa"/>
+            <w:vAlign w:val="center"/>
+          </w:tcPr>
+          <w:p>
+            <w:pPr>
+              <w:pBdr>
+                <w:top w:val="none" w:sz="0" w:space="0" w:color="auto"/>
+                <w:left w:val="none" w:sz="0" w:space="0" w:color="auto"/>
+                <w:bottom w:val="none" w:sz="0" w:space="0" w:color="auto"/>
+                <w:right w:val="none" w:sz="0" w:space="0" w:color="auto"/>
+                <w:between w:val="none" w:sz="0" w:space="0" w:color="auto"/>
+              </w:pBdr>
+              <w:jc w:val="right"/>
+              <w:rPr>
+                <w:b/>
+                <w:sz w:val="20"/>
+                <w:szCs w:val="44"/>
+              </w:rPr>
+            </w:pPr>
+            <w:r>
+              <w:rPr>
+                <w:sz w:val="20"/>
+                <w:szCs w:val="20"/>
+              </w:rPr>
+              <w:t>aaron45587@gmail.com</w:t>
+            </w:r>
+          </w:p>
+        </w:tc>
+        <w:tc>
+          <w:tcPr>
+            <w:tcW w:w="425" w:type="dxa"/>
           </w:tcPr>
           <w:p>
             <w:pPr>
@@ -287,18 +311,18 @@
                 <w:noProof/>
               </w:rPr>
               <w:drawing>
-                <wp:anchor distT="0" distB="0" distL="114300" distR="114300" simplePos="0" relativeHeight="251669504" behindDoc="0" locked="0" layoutInCell="1" hidden="0" allowOverlap="1" wp14:anchorId="1B6DC133" wp14:editId="51F0B300">
+                <wp:anchor distT="0" distB="0" distL="114300" distR="114300" simplePos="0" relativeHeight="251723776" behindDoc="0" locked="0" layoutInCell="1" hidden="0" allowOverlap="1" wp14:anchorId="5BD9FD04" wp14:editId="54CC7637">
                   <wp:simplePos x="0" y="0"/>
                   <wp:positionH relativeFrom="margin">
                     <wp:posOffset>-64770</wp:posOffset>
                   </wp:positionH>
                   <wp:positionV relativeFrom="paragraph">
-                    <wp:posOffset>38002</wp:posOffset>
+                    <wp:posOffset>43884</wp:posOffset>
                   </wp:positionV>
                   <wp:extent cx="257175" cy="257175"/>
                   <wp:effectExtent l="0" t="0" r="0" b="0"/>
                   <wp:wrapNone/>
-                  <wp:docPr id="2" name="image5.png"/>
+                  <wp:docPr id="8" name="image5.png"/>
                   <wp:cNvGraphicFramePr/>
                   <a:graphic xmlns:a="http://schemas.openxmlformats.org/drawingml/2006/main">
                     <a:graphicData uri="http://schemas.openxmlformats.org/drawingml/2006/picture">
@@ -337,12 +361,6 @@
               </w:drawing>
             </w:r>
           </w:p>
-        </w:tc>
-        <w:tc>
-          <w:tcPr>
-            <w:tcW w:w="2410" w:type="dxa"/>
-            <w:vAlign w:val="center"/>
-          </w:tcPr>
           <w:p>
             <w:pPr>
               <w:pBdr>
@@ -353,61 +371,8 @@
                 <w:between w:val="none" w:sz="0" w:space="0" w:color="auto"/>
               </w:pBdr>
               <w:rPr>
-                <w:b/>
-                <w:sz w:val="44"/>
-                <w:szCs w:val="44"/>
-              </w:rPr>
-            </w:pPr>
-            <w:r>
-              <w:rPr>
                 <w:sz w:val="20"/>
                 <w:szCs w:val="20"/>
-              </w:rPr>
-              <w:t>aaron45587@gmail.com</w:t>
-            </w:r>
-          </w:p>
-        </w:tc>
-        <w:tc>
-          <w:tcPr>
-            <w:tcW w:w="3969" w:type="dxa"/>
-          </w:tcPr>
-          <w:p>
-            <w:pPr>
-              <w:pBdr>
-                <w:top w:val="none" w:sz="0" w:space="0" w:color="auto"/>
-                <w:left w:val="none" w:sz="0" w:space="0" w:color="auto"/>
-                <w:bottom w:val="none" w:sz="0" w:space="0" w:color="auto"/>
-                <w:right w:val="none" w:sz="0" w:space="0" w:color="auto"/>
-                <w:between w:val="none" w:sz="0" w:space="0" w:color="auto"/>
-              </w:pBdr>
-              <w:jc w:val="center"/>
-              <w:rPr>
-                <w:b/>
-                <w:sz w:val="44"/>
-                <w:szCs w:val="44"/>
-              </w:rPr>
-            </w:pPr>
-          </w:p>
-        </w:tc>
-        <w:tc>
-          <w:tcPr>
-            <w:tcW w:w="2474" w:type="dxa"/>
-            <w:vMerge/>
-          </w:tcPr>
-          <w:p>
-            <w:pPr>
-              <w:pBdr>
-                <w:top w:val="none" w:sz="0" w:space="0" w:color="auto"/>
-                <w:left w:val="none" w:sz="0" w:space="0" w:color="auto"/>
-                <w:bottom w:val="none" w:sz="0" w:space="0" w:color="auto"/>
-                <w:right w:val="none" w:sz="0" w:space="0" w:color="auto"/>
-                <w:between w:val="none" w:sz="0" w:space="0" w:color="auto"/>
-              </w:pBdr>
-              <w:jc w:val="center"/>
-              <w:rPr>
-                <w:b/>
-                <w:sz w:val="44"/>
-                <w:szCs w:val="44"/>
               </w:rPr>
             </w:pPr>
           </w:p>
@@ -415,11 +380,13 @@
       </w:tr>
       <w:tr>
         <w:trPr>
-          <w:trHeight w:val="511"/>
+          <w:trHeight w:val="505"/>
         </w:trPr>
         <w:tc>
           <w:tcPr>
-            <w:tcW w:w="392" w:type="dxa"/>
+            <w:tcW w:w="5353" w:type="dxa"/>
+            <w:vMerge/>
+            <w:vAlign w:val="center"/>
           </w:tcPr>
           <w:p>
             <w:pPr>
@@ -434,66 +401,11 @@
                 <w:noProof/>
               </w:rPr>
             </w:pPr>
-            <w:r>
-              <w:rPr>
-                <w:noProof/>
-              </w:rPr>
-              <w:drawing>
-                <wp:anchor distT="0" distB="0" distL="114300" distR="114300" simplePos="0" relativeHeight="251671552" behindDoc="0" locked="0" layoutInCell="1" hidden="0" allowOverlap="1" wp14:anchorId="0A15ABE7" wp14:editId="572C4F97">
-                  <wp:simplePos x="0" y="0"/>
-                  <wp:positionH relativeFrom="margin">
-                    <wp:posOffset>-34612</wp:posOffset>
-                  </wp:positionH>
-                  <wp:positionV relativeFrom="paragraph">
-                    <wp:posOffset>66755</wp:posOffset>
-                  </wp:positionV>
-                  <wp:extent cx="200025" cy="200025"/>
-                  <wp:effectExtent l="0" t="0" r="0" b="0"/>
-                  <wp:wrapNone/>
-                  <wp:docPr id="3" name="image6.png"/>
-                  <wp:cNvGraphicFramePr/>
-                  <a:graphic xmlns:a="http://schemas.openxmlformats.org/drawingml/2006/main">
-                    <a:graphicData uri="http://schemas.openxmlformats.org/drawingml/2006/picture">
-                      <pic:pic xmlns:pic="http://schemas.openxmlformats.org/drawingml/2006/picture">
-                        <pic:nvPicPr>
-                          <pic:cNvPr id="0" name="image6.png"/>
-                          <pic:cNvPicPr preferRelativeResize="0"/>
-                        </pic:nvPicPr>
-                        <pic:blipFill>
-                          <a:blip r:embed="rId9"/>
-                          <a:srcRect/>
-                          <a:stretch>
-                            <a:fillRect/>
-                          </a:stretch>
-                        </pic:blipFill>
-                        <pic:spPr>
-                          <a:xfrm>
-                            <a:off x="0" y="0"/>
-                            <a:ext cx="200025" cy="200025"/>
-                          </a:xfrm>
-                          <a:prstGeom prst="rect">
-                            <a:avLst/>
-                          </a:prstGeom>
-                          <a:ln/>
-                        </pic:spPr>
-                      </pic:pic>
-                    </a:graphicData>
-                  </a:graphic>
-                  <wp14:sizeRelH relativeFrom="margin">
-                    <wp14:pctWidth>0</wp14:pctWidth>
-                  </wp14:sizeRelH>
-                  <wp14:sizeRelV relativeFrom="margin">
-                    <wp14:pctHeight>0</wp14:pctHeight>
-                  </wp14:sizeRelV>
-                </wp:anchor>
-              </w:drawing>
-            </w:r>
           </w:p>
         </w:tc>
         <w:tc>
           <w:tcPr>
-            <w:tcW w:w="6379" w:type="dxa"/>
-            <w:gridSpan w:val="2"/>
+            <w:tcW w:w="3402" w:type="dxa"/>
             <w:vAlign w:val="center"/>
           </w:tcPr>
           <w:p>
@@ -505,9 +417,10 @@
                 <w:right w:val="none" w:sz="0" w:space="0" w:color="auto"/>
                 <w:between w:val="none" w:sz="0" w:space="0" w:color="auto"/>
               </w:pBdr>
+              <w:jc w:val="right"/>
               <w:rPr>
                 <w:b/>
-                <w:sz w:val="44"/>
+                <w:sz w:val="20"/>
                 <w:szCs w:val="44"/>
               </w:rPr>
             </w:pPr>
@@ -559,8 +472,7 @@
         </w:tc>
         <w:tc>
           <w:tcPr>
-            <w:tcW w:w="2474" w:type="dxa"/>
-            <w:vMerge/>
+            <w:tcW w:w="425" w:type="dxa"/>
           </w:tcPr>
           <w:p>
             <w:pPr>
@@ -571,54 +483,213 @@
                 <w:right w:val="none" w:sz="0" w:space="0" w:color="auto"/>
                 <w:between w:val="none" w:sz="0" w:space="0" w:color="auto"/>
               </w:pBdr>
-              <w:jc w:val="center"/>
               <w:rPr>
-                <w:b/>
-                <w:sz w:val="44"/>
-                <w:szCs w:val="44"/>
+                <w:sz w:val="20"/>
+                <w:szCs w:val="20"/>
+                <w:highlight w:val="white"/>
+              </w:rPr>
+            </w:pPr>
+            <w:r>
+              <w:rPr>
+                <w:noProof/>
+              </w:rPr>
+              <w:drawing>
+                <wp:anchor distT="0" distB="0" distL="114300" distR="114300" simplePos="0" relativeHeight="251724800" behindDoc="0" locked="0" layoutInCell="1" hidden="0" allowOverlap="1" wp14:anchorId="288C80EF" wp14:editId="313B0739">
+                  <wp:simplePos x="0" y="0"/>
+                  <wp:positionH relativeFrom="margin">
+                    <wp:posOffset>-34612</wp:posOffset>
+                  </wp:positionH>
+                  <wp:positionV relativeFrom="paragraph">
+                    <wp:posOffset>66755</wp:posOffset>
+                  </wp:positionV>
+                  <wp:extent cx="200025" cy="200025"/>
+                  <wp:effectExtent l="0" t="0" r="0" b="0"/>
+                  <wp:wrapNone/>
+                  <wp:docPr id="9" name="image6.png"/>
+                  <wp:cNvGraphicFramePr/>
+                  <a:graphic xmlns:a="http://schemas.openxmlformats.org/drawingml/2006/main">
+                    <a:graphicData uri="http://schemas.openxmlformats.org/drawingml/2006/picture">
+                      <pic:pic xmlns:pic="http://schemas.openxmlformats.org/drawingml/2006/picture">
+                        <pic:nvPicPr>
+                          <pic:cNvPr id="0" name="image6.png"/>
+                          <pic:cNvPicPr preferRelativeResize="0"/>
+                        </pic:nvPicPr>
+                        <pic:blipFill>
+                          <a:blip r:embed="rId9"/>
+                          <a:srcRect/>
+                          <a:stretch>
+                            <a:fillRect/>
+                          </a:stretch>
+                        </pic:blipFill>
+                        <pic:spPr>
+                          <a:xfrm>
+                            <a:off x="0" y="0"/>
+                            <a:ext cx="200025" cy="200025"/>
+                          </a:xfrm>
+                          <a:prstGeom prst="rect">
+                            <a:avLst/>
+                          </a:prstGeom>
+                          <a:ln/>
+                        </pic:spPr>
+                      </pic:pic>
+                    </a:graphicData>
+                  </a:graphic>
+                  <wp14:sizeRelH relativeFrom="margin">
+                    <wp14:pctWidth>0</wp14:pctWidth>
+                  </wp14:sizeRelH>
+                  <wp14:sizeRelV relativeFrom="margin">
+                    <wp14:pctHeight>0</wp14:pctHeight>
+                  </wp14:sizeRelV>
+                </wp:anchor>
+              </w:drawing>
+            </w:r>
+          </w:p>
+        </w:tc>
+      </w:tr>
+      <w:tr>
+        <w:trPr>
+          <w:trHeight w:val="505"/>
+        </w:trPr>
+        <w:tc>
+          <w:tcPr>
+            <w:tcW w:w="5353" w:type="dxa"/>
+            <w:vMerge/>
+            <w:vAlign w:val="center"/>
+          </w:tcPr>
+          <w:p>
+            <w:pPr>
+              <w:pBdr>
+                <w:top w:val="none" w:sz="0" w:space="0" w:color="auto"/>
+                <w:left w:val="none" w:sz="0" w:space="0" w:color="auto"/>
+                <w:bottom w:val="none" w:sz="0" w:space="0" w:color="auto"/>
+                <w:right w:val="none" w:sz="0" w:space="0" w:color="auto"/>
+                <w:between w:val="none" w:sz="0" w:space="0" w:color="auto"/>
+              </w:pBdr>
+              <w:rPr>
+                <w:noProof/>
               </w:rPr>
             </w:pPr>
           </w:p>
         </w:tc>
+        <w:tc>
+          <w:tcPr>
+            <w:tcW w:w="3402" w:type="dxa"/>
+            <w:vAlign w:val="center"/>
+          </w:tcPr>
+          <w:p>
+            <w:pPr>
+              <w:pBdr>
+                <w:top w:val="none" w:sz="0" w:space="0" w:color="auto"/>
+                <w:left w:val="none" w:sz="0" w:space="0" w:color="auto"/>
+                <w:bottom w:val="none" w:sz="0" w:space="0" w:color="auto"/>
+                <w:right w:val="none" w:sz="0" w:space="0" w:color="auto"/>
+                <w:between w:val="none" w:sz="0" w:space="0" w:color="auto"/>
+              </w:pBdr>
+              <w:jc w:val="right"/>
+              <w:rPr>
+                <w:sz w:val="20"/>
+                <w:szCs w:val="20"/>
+                <w:highlight w:val="white"/>
+              </w:rPr>
+            </w:pPr>
+            <w:r>
+              <w:rPr>
+                <w:sz w:val="20"/>
+                <w:szCs w:val="20"/>
+                <w:highlight w:val="white"/>
+              </w:rPr>
+              <w:t>aaronwalker96.github.io</w:t>
+            </w:r>
+          </w:p>
+        </w:tc>
+        <w:tc>
+          <w:tcPr>
+            <w:tcW w:w="425" w:type="dxa"/>
+          </w:tcPr>
+          <w:p>
+            <w:pPr>
+              <w:pBdr>
+                <w:top w:val="none" w:sz="0" w:space="0" w:color="auto"/>
+                <w:left w:val="none" w:sz="0" w:space="0" w:color="auto"/>
+                <w:bottom w:val="none" w:sz="0" w:space="0" w:color="auto"/>
+                <w:right w:val="none" w:sz="0" w:space="0" w:color="auto"/>
+                <w:between w:val="none" w:sz="0" w:space="0" w:color="auto"/>
+              </w:pBdr>
+              <w:rPr>
+                <w:noProof/>
+              </w:rPr>
+            </w:pPr>
+            <w:r>
+              <w:rPr>
+                <w:noProof/>
+              </w:rPr>
+              <w:drawing>
+                <wp:anchor distT="0" distB="0" distL="114300" distR="114300" simplePos="0" relativeHeight="251725824" behindDoc="0" locked="0" layoutInCell="1" allowOverlap="1" wp14:anchorId="0EC66B68" wp14:editId="6B806EAE">
+                  <wp:simplePos x="0" y="0"/>
+                  <wp:positionH relativeFrom="column">
+                    <wp:posOffset>-49975</wp:posOffset>
+                  </wp:positionH>
+                  <wp:positionV relativeFrom="paragraph">
+                    <wp:posOffset>44450</wp:posOffset>
+                  </wp:positionV>
+                  <wp:extent cx="229282" cy="229282"/>
+                  <wp:effectExtent l="0" t="0" r="0" b="0"/>
+                  <wp:wrapNone/>
+                  <wp:docPr id="10" name="Picture 10"/>
+                  <wp:cNvGraphicFramePr>
+                    <a:graphicFrameLocks xmlns:a="http://schemas.openxmlformats.org/drawingml/2006/main" noChangeAspect="1"/>
+                  </wp:cNvGraphicFramePr>
+                  <a:graphic xmlns:a="http://schemas.openxmlformats.org/drawingml/2006/main">
+                    <a:graphicData uri="http://schemas.openxmlformats.org/drawingml/2006/picture">
+                      <pic:pic xmlns:pic="http://schemas.openxmlformats.org/drawingml/2006/picture">
+                        <pic:nvPicPr>
+                          <pic:cNvPr id="10" name="website.png"/>
+                          <pic:cNvPicPr/>
+                        </pic:nvPicPr>
+                        <pic:blipFill>
+                          <a:blip r:embed="rId10" cstate="print">
+                            <a:extLst>
+                              <a:ext uri="{28A0092B-C50C-407E-A947-70E740481C1C}">
+                                <a14:useLocalDpi xmlns:a14="http://schemas.microsoft.com/office/drawing/2010/main" val="0"/>
+                              </a:ext>
+                            </a:extLst>
+                          </a:blip>
+                          <a:stretch>
+                            <a:fillRect/>
+                          </a:stretch>
+                        </pic:blipFill>
+                        <pic:spPr>
+                          <a:xfrm flipH="1" flipV="1">
+                            <a:off x="0" y="0"/>
+                            <a:ext cx="229282" cy="229282"/>
+                          </a:xfrm>
+                          <a:prstGeom prst="rect">
+                            <a:avLst/>
+                          </a:prstGeom>
+                        </pic:spPr>
+                      </pic:pic>
+                    </a:graphicData>
+                  </a:graphic>
+                  <wp14:sizeRelH relativeFrom="page">
+                    <wp14:pctWidth>0</wp14:pctWidth>
+                  </wp14:sizeRelH>
+                  <wp14:sizeRelV relativeFrom="page">
+                    <wp14:pctHeight>0</wp14:pctHeight>
+                  </wp14:sizeRelV>
+                </wp:anchor>
+              </w:drawing>
+            </w:r>
+          </w:p>
+        </w:tc>
       </w:tr>
     </w:tbl>
     <w:p>
       <w:pPr>
         <w:spacing w:line="240" w:lineRule="auto"/>
         <w:rPr>
-          <w:b/>
-          <w:sz w:val="16"/>
-          <w:szCs w:val="16"/>
-        </w:rPr>
-      </w:pPr>
-    </w:p>
-    <w:p>
-      <w:pPr>
-        <w:spacing w:line="240" w:lineRule="auto"/>
-        <w:jc w:val="center"/>
-        <w:rPr>
-          <w:sz w:val="20"/>
-          <w:szCs w:val="20"/>
-        </w:rPr>
-      </w:pPr>
-      <w:r>
-        <w:rPr>
-          <w:sz w:val="20"/>
-          <w:szCs w:val="20"/>
-        </w:rPr>
-        <w:t xml:space="preserve">  </w:t>
-      </w:r>
-      <w:r>
-        <w:rPr>
-          <w:sz w:val="20"/>
-          <w:szCs w:val="20"/>
-        </w:rPr>
-        <w:t xml:space="preserve">        </w:t>
-      </w:r>
-    </w:p>
-    <w:p>
-      <w:pPr>
-        <w:spacing w:line="240" w:lineRule="auto"/>
+          <w:sz w:val="20"/>
+          <w:szCs w:val="20"/>
+        </w:rPr>
       </w:pPr>
       <w:r>
         <w:rPr>
@@ -632,13 +703,43 @@
     <w:p>
       <w:pPr>
         <w:spacing w:line="240" w:lineRule="auto"/>
-      </w:pPr>
-      <w:r>
-        <w:rPr>
-          <w:sz w:val="20"/>
-          <w:szCs w:val="20"/>
-        </w:rPr>
-        <w:t>I am a hardworking individual who enjoys problem solving and working as an effective team player. My University modules have helped me develop strong mathematical skills as well as gaining significant technical experience with both hardware and software. My previous work experience has equipped me with an excellent attention to detail along with great organisational skills.</w:t>
+        <w:rPr>
+          <w:sz w:val="20"/>
+          <w:szCs w:val="20"/>
+        </w:rPr>
+      </w:pPr>
+      <w:r>
+        <w:rPr>
+          <w:sz w:val="20"/>
+          <w:szCs w:val="20"/>
+        </w:rPr>
+        <w:t>I am currently a student studying Computer Science at Teesside University with a predicted 1st class</w:t>
+      </w:r>
+    </w:p>
+    <w:p>
+      <w:pPr>
+        <w:spacing w:line="240" w:lineRule="auto"/>
+      </w:pPr>
+      <w:r>
+        <w:rPr>
+          <w:sz w:val="20"/>
+          <w:szCs w:val="20"/>
+        </w:rPr>
+        <w:t>degree.</w:t>
+      </w:r>
+      <w:r>
+        <w:rPr>
+          <w:sz w:val="20"/>
+          <w:szCs w:val="20"/>
+        </w:rPr>
+        <w:t xml:space="preserve"> I</w:t>
+      </w:r>
+      <w:r>
+        <w:rPr>
+          <w:sz w:val="20"/>
+          <w:szCs w:val="20"/>
+        </w:rPr>
+        <w:t xml:space="preserve"> am a hardworking individual who enjoys problem solving and working as an effective team player. My University modules have helped me develop strong mathematical skills as well as gaining significant technical experience with both hardware and software. My previous work experience has equipped me with an excellent attention to detail along with great organisational skills.</w:t>
       </w:r>
     </w:p>
     <w:p>
@@ -688,101 +789,6 @@
     <w:p>
       <w:pPr>
         <w:spacing w:line="240" w:lineRule="auto"/>
-      </w:pPr>
-      <w:r>
-        <w:rPr>
-          <w:b/>
-          <w:sz w:val="20"/>
-          <w:szCs w:val="20"/>
-        </w:rPr>
-        <w:t xml:space="preserve">Achievements: </w:t>
-      </w:r>
-      <w:r>
-        <w:rPr>
-          <w:sz w:val="20"/>
-          <w:szCs w:val="20"/>
-        </w:rPr>
-        <w:t>Presented with an award for “Outstanding entrepreneurial skills”</w:t>
-      </w:r>
-    </w:p>
-    <w:p>
-      <w:pPr>
-        <w:spacing w:line="240" w:lineRule="auto"/>
-      </w:pPr>
-      <w:r>
-        <w:rPr>
-          <w:b/>
-          <w:sz w:val="20"/>
-          <w:szCs w:val="20"/>
-        </w:rPr>
-        <w:t>First year modules:</w:t>
-      </w:r>
-      <w:r>
-        <w:rPr>
-          <w:sz w:val="20"/>
-          <w:szCs w:val="20"/>
-        </w:rPr>
-        <w:t xml:space="preserve"> Average grade: 74.5%</w:t>
-      </w:r>
-    </w:p>
-    <w:p>
-      <w:pPr>
-        <w:spacing w:line="240" w:lineRule="auto"/>
-        <w:rPr>
-          <w:sz w:val="20"/>
-          <w:szCs w:val="20"/>
-        </w:rPr>
-      </w:pPr>
-      <w:r>
-        <w:rPr>
-          <w:b/>
-          <w:sz w:val="20"/>
-          <w:szCs w:val="20"/>
-        </w:rPr>
-        <w:t>Second year modules:</w:t>
-      </w:r>
-      <w:r>
-        <w:rPr>
-          <w:sz w:val="20"/>
-          <w:szCs w:val="20"/>
-        </w:rPr>
-        <w:t xml:space="preserve"> Average grade: 68.2%</w:t>
-      </w:r>
-    </w:p>
-    <w:p>
-      <w:pPr>
-        <w:spacing w:line="240" w:lineRule="auto"/>
-        <w:rPr>
-          <w:sz w:val="20"/>
-          <w:szCs w:val="20"/>
-        </w:rPr>
-      </w:pPr>
-      <w:r>
-        <w:rPr>
-          <w:b/>
-          <w:sz w:val="20"/>
-          <w:szCs w:val="20"/>
-        </w:rPr>
-        <w:t xml:space="preserve">Placement year: </w:t>
-      </w:r>
-      <w:r>
-        <w:rPr>
-          <w:sz w:val="20"/>
-          <w:szCs w:val="20"/>
-        </w:rPr>
-        <w:t>Grade:</w:t>
-      </w:r>
-      <w:r>
-        <w:rPr>
-          <w:sz w:val="20"/>
-          <w:szCs w:val="20"/>
-        </w:rPr>
-        <w:t xml:space="preserve"> 85%</w:t>
-      </w:r>
-    </w:p>
-    <w:p>
-      <w:pPr>
-        <w:spacing w:line="240" w:lineRule="auto"/>
         <w:rPr>
           <w:b/>
           <w:sz w:val="20"/>
@@ -813,20 +819,13 @@
           <w:sz w:val="20"/>
           <w:szCs w:val="20"/>
         </w:rPr>
-      </w:pPr>
-    </w:p>
-    <w:p>
-      <w:pPr>
-        <w:spacing w:line="240" w:lineRule="auto"/>
-        <w:rPr>
-          <w:sz w:val="20"/>
-          <w:szCs w:val="20"/>
-        </w:rPr>
         <w:sectPr>
-          <w:headerReference w:type="even" r:id="rId10"/>
-          <w:headerReference w:type="default" r:id="rId11"/>
-          <w:footerReference w:type="default" r:id="rId12"/>
-          <w:headerReference w:type="first" r:id="rId13"/>
+          <w:headerReference w:type="even" r:id="rId11"/>
+          <w:headerReference w:type="default" r:id="rId12"/>
+          <w:footerReference w:type="even" r:id="rId13"/>
+          <w:footerReference w:type="default" r:id="rId14"/>
+          <w:headerReference w:type="first" r:id="rId15"/>
+          <w:footerReference w:type="first" r:id="rId16"/>
           <w:pgSz w:w="11909" w:h="16834"/>
           <w:pgMar w:top="1361" w:right="1440" w:bottom="1134" w:left="1440" w:header="0" w:footer="720" w:gutter="0"/>
           <w:pgNumType w:start="1"/>
@@ -932,18 +931,6 @@
           <w:sz w:val="20"/>
           <w:szCs w:val="20"/>
         </w:rPr>
-      </w:pPr>
-      <w:r>
-        <w:rPr>
-          <w:sz w:val="20"/>
-          <w:szCs w:val="20"/>
-        </w:rPr>
-        <w:t xml:space="preserve">Final Year Project </w:t>
-      </w:r>
-    </w:p>
-    <w:p>
-      <w:pPr>
-        <w:spacing w:line="240" w:lineRule="auto"/>
         <w:sectPr>
           <w:type w:val="continuous"/>
           <w:pgSz w:w="11909" w:h="16834"/>
@@ -952,10 +939,113 @@
           <w:cols w:num="2" w:space="720"/>
         </w:sectPr>
       </w:pPr>
-    </w:p>
-    <w:p>
-      <w:pPr>
-        <w:spacing w:line="240" w:lineRule="auto"/>
+      <w:r>
+        <w:rPr>
+          <w:sz w:val="20"/>
+          <w:szCs w:val="20"/>
+        </w:rPr>
+        <w:t xml:space="preserve">Final Year Project </w:t>
+      </w:r>
+    </w:p>
+    <w:p>
+      <w:pPr>
+        <w:spacing w:line="240" w:lineRule="auto"/>
+      </w:pPr>
+    </w:p>
+    <w:p>
+      <w:pPr>
+        <w:spacing w:line="240" w:lineRule="auto"/>
+        <w:rPr>
+          <w:sz w:val="20"/>
+          <w:szCs w:val="20"/>
+        </w:rPr>
+      </w:pPr>
+      <w:r>
+        <w:rPr>
+          <w:b/>
+          <w:sz w:val="20"/>
+          <w:szCs w:val="20"/>
+        </w:rPr>
+        <w:t xml:space="preserve">Placement year: </w:t>
+      </w:r>
+      <w:r>
+        <w:rPr>
+          <w:sz w:val="20"/>
+          <w:szCs w:val="20"/>
+        </w:rPr>
+        <w:t>Grade: 85%</w:t>
+      </w:r>
+    </w:p>
+    <w:p>
+      <w:pPr>
+        <w:spacing w:line="240" w:lineRule="auto"/>
+        <w:rPr>
+          <w:sz w:val="20"/>
+          <w:szCs w:val="20"/>
+        </w:rPr>
+      </w:pPr>
+      <w:r>
+        <w:rPr>
+          <w:b/>
+          <w:sz w:val="20"/>
+          <w:szCs w:val="20"/>
+        </w:rPr>
+        <w:t>Second year modules:</w:t>
+      </w:r>
+      <w:r>
+        <w:rPr>
+          <w:sz w:val="20"/>
+          <w:szCs w:val="20"/>
+        </w:rPr>
+        <w:t xml:space="preserve"> Average grade: 68.2%</w:t>
+      </w:r>
+    </w:p>
+    <w:p>
+      <w:pPr>
+        <w:spacing w:line="240" w:lineRule="auto"/>
+      </w:pPr>
+      <w:r>
+        <w:rPr>
+          <w:b/>
+          <w:sz w:val="20"/>
+          <w:szCs w:val="20"/>
+        </w:rPr>
+        <w:t>First year modules:</w:t>
+      </w:r>
+      <w:r>
+        <w:rPr>
+          <w:sz w:val="20"/>
+          <w:szCs w:val="20"/>
+        </w:rPr>
+        <w:t xml:space="preserve"> Average grade: 74.5%</w:t>
+      </w:r>
+    </w:p>
+    <w:p>
+      <w:pPr>
+        <w:spacing w:line="240" w:lineRule="auto"/>
+      </w:pPr>
+      <w:r>
+        <w:rPr>
+          <w:b/>
+          <w:sz w:val="20"/>
+          <w:szCs w:val="20"/>
+        </w:rPr>
+        <w:t xml:space="preserve">Achievements: </w:t>
+      </w:r>
+      <w:r>
+        <w:rPr>
+          <w:sz w:val="20"/>
+          <w:szCs w:val="20"/>
+        </w:rPr>
+        <w:t>Presented with an award for “Outstanding entrepreneurial skills”.</w:t>
+      </w:r>
+    </w:p>
+    <w:p>
+      <w:pPr>
+        <w:spacing w:line="240" w:lineRule="auto"/>
+        <w:rPr>
+          <w:b/>
+        </w:rPr>
       </w:pPr>
     </w:p>
     <w:p>
@@ -1068,10 +1158,13 @@
     <w:p>
       <w:pPr>
         <w:spacing w:line="240" w:lineRule="auto"/>
-      </w:pPr>
-      <w:r>
-        <w:rPr>
-          <w:sz w:val="18"/>
+        <w:rPr>
+          <w:sz w:val="24"/>
+        </w:rPr>
+      </w:pPr>
+      <w:r>
+        <w:rPr>
+          <w:sz w:val="20"/>
           <w:szCs w:val="18"/>
         </w:rPr>
         <w:t>Studied AS Levels.</w:t>
@@ -1102,7 +1195,21 @@
           <w:sz w:val="20"/>
           <w:szCs w:val="20"/>
         </w:rPr>
-        <w:t>8 GCSEs from grades C-A including Mathematics (B), English (B) and Information Technology (Distinction).</w:t>
+        <w:t xml:space="preserve">8 GCSEs from grades </w:t>
+      </w:r>
+      <w:r>
+        <w:rPr>
+          <w:sz w:val="20"/>
+          <w:szCs w:val="20"/>
+        </w:rPr>
+        <w:t>A-C</w:t>
+      </w:r>
+      <w:r>
+        <w:rPr>
+          <w:sz w:val="20"/>
+          <w:szCs w:val="20"/>
+        </w:rPr>
+        <w:t xml:space="preserve"> including Mathematics (B), English (B) and Information Technology (Distinction).</w:t>
       </w:r>
     </w:p>
     <w:p>
@@ -1241,21 +1348,7 @@
           <w:sz w:val="20"/>
           <w:szCs w:val="20"/>
         </w:rPr>
-        <w:t xml:space="preserve">. Upon joining the </w:t>
-      </w:r>
-      <w:r>
-        <w:rPr>
-          <w:sz w:val="20"/>
-          <w:szCs w:val="20"/>
-        </w:rPr>
-        <w:t>company,</w:t>
-      </w:r>
-      <w:r>
-        <w:rPr>
-          <w:sz w:val="20"/>
-          <w:szCs w:val="20"/>
-        </w:rPr>
-        <w:t xml:space="preserve"> I completed </w:t>
+        <w:t xml:space="preserve">. Upon joining I completed </w:t>
       </w:r>
       <w:r>
         <w:rPr>
@@ -1318,7 +1411,21 @@
           <w:sz w:val="20"/>
           <w:szCs w:val="20"/>
         </w:rPr>
-        <w:t xml:space="preserve"> in addition to a machine learning solution to help increase success rates of 1 process from 45% to 90% and over</w:t>
+        <w:t xml:space="preserve"> in addition to a machine learning solution to help increase success rates of </w:t>
+      </w:r>
+      <w:r>
+        <w:rPr>
+          <w:sz w:val="20"/>
+          <w:szCs w:val="20"/>
+        </w:rPr>
+        <w:t>one</w:t>
+      </w:r>
+      <w:r>
+        <w:rPr>
+          <w:sz w:val="20"/>
+          <w:szCs w:val="20"/>
+        </w:rPr>
+        <w:t xml:space="preserve"> process from 45% to 90% and over</w:t>
       </w:r>
       <w:r>
         <w:rPr>
@@ -1417,41 +1524,73 @@
           <w:sz w:val="20"/>
           <w:szCs w:val="20"/>
         </w:rPr>
-        <w:t xml:space="preserve">I joined North Yorkshire County Council on a </w:t>
-      </w:r>
-      <w:proofErr w:type="gramStart"/>
-      <w:r>
-        <w:rPr>
-          <w:sz w:val="20"/>
-          <w:szCs w:val="20"/>
-        </w:rPr>
-        <w:t>6 week</w:t>
-      </w:r>
-      <w:proofErr w:type="gramEnd"/>
-      <w:r>
-        <w:rPr>
-          <w:sz w:val="20"/>
-          <w:szCs w:val="20"/>
-        </w:rPr>
-        <w:t xml:space="preserve"> internship as part of their 2020 program. There, I was tasked with working as part of a team to set up new machines for employees at NYCC. As part of this process I attended rollout sessions where I was tasked with handing out the new equipment to the end user and explaining to the user how to use the equipment effectively. I was also tasked with fixing hardware issues and taking a company car to deliver new equipment to external offices. </w:t>
-      </w:r>
-    </w:p>
-    <w:p>
-      <w:pPr>
-        <w:spacing w:line="240" w:lineRule="auto"/>
-      </w:pPr>
-    </w:p>
-    <w:p>
-      <w:pPr>
-        <w:spacing w:line="240" w:lineRule="auto"/>
-      </w:pPr>
-      <w:r>
-        <w:rPr>
-          <w:b/>
-          <w:sz w:val="20"/>
-          <w:szCs w:val="20"/>
-        </w:rPr>
-        <w:t>June 2011 - Present: Leyburn Bikes, Leyburn, North Yorkshire.</w:t>
+        <w:t>I joined North Yorkshire County Council on a 6</w:t>
+      </w:r>
+      <w:r>
+        <w:rPr>
+          <w:sz w:val="20"/>
+          <w:szCs w:val="20"/>
+        </w:rPr>
+        <w:t>-</w:t>
+      </w:r>
+      <w:r>
+        <w:rPr>
+          <w:sz w:val="20"/>
+          <w:szCs w:val="20"/>
+        </w:rPr>
+        <w:t xml:space="preserve">week internship as part of their 2020 program. There, I was tasked with working as part of a team to set up new machines for employees at NYCC. As part of this process I attended rollout sessions where I was tasked with handing out the new equipment to the end user and explaining to the user how to use the equipment effectively. I was also tasked with fixing hardware issues and taking a company car to deliver new equipment to external offices. </w:t>
+      </w:r>
+    </w:p>
+    <w:p>
+      <w:pPr>
+        <w:spacing w:line="240" w:lineRule="auto"/>
+      </w:pPr>
+      <w:bookmarkStart w:id="1" w:name="_GoBack"/>
+      <w:bookmarkEnd w:id="1"/>
+    </w:p>
+    <w:p>
+      <w:pPr>
+        <w:spacing w:line="240" w:lineRule="auto"/>
+      </w:pPr>
+      <w:r>
+        <w:rPr>
+          <w:b/>
+          <w:sz w:val="20"/>
+          <w:szCs w:val="20"/>
+        </w:rPr>
+        <w:t xml:space="preserve">June 2011 </w:t>
+      </w:r>
+      <w:r>
+        <w:rPr>
+          <w:b/>
+          <w:sz w:val="20"/>
+          <w:szCs w:val="20"/>
+        </w:rPr>
+        <w:t>–</w:t>
+      </w:r>
+      <w:r>
+        <w:rPr>
+          <w:b/>
+          <w:sz w:val="20"/>
+          <w:szCs w:val="20"/>
+        </w:rPr>
+        <w:t xml:space="preserve"> </w:t>
+      </w:r>
+      <w:r>
+        <w:rPr>
+          <w:b/>
+          <w:sz w:val="20"/>
+          <w:szCs w:val="20"/>
+        </w:rPr>
+        <w:t>June 2015</w:t>
+      </w:r>
+      <w:r>
+        <w:rPr>
+          <w:b/>
+          <w:sz w:val="20"/>
+          <w:szCs w:val="20"/>
+        </w:rPr>
+        <w:t>: Leyburn Bikes, Leyburn, North Yorkshire.</w:t>
       </w:r>
     </w:p>
     <w:p>
@@ -1476,15 +1615,64 @@
           <w:sz w:val="20"/>
           <w:szCs w:val="20"/>
         </w:rPr>
-        <w:t xml:space="preserve">Working at Leyburn Bikes has provided me with a variety of responsibilities. These include opening the business at the beginning of the day, along with closing and locking the premises at the end of the </w:t>
-      </w:r>
-      <w:r>
-        <w:rPr>
-          <w:sz w:val="20"/>
-          <w:szCs w:val="20"/>
-        </w:rPr>
         <w:lastRenderedPageBreak/>
-        <w:t xml:space="preserve">day. As a contrast to my work at the Bolton Arms and Three Horseshoes, much of my time at Leyburn bikes is spent working independently, carrying out tasks such as equipping customers with specialist information regarding bicycle components and complete cycles to purchase, and working on customers’ cycles including full services to brake pad replacements.    </w:t>
+        <w:t>Working at Leyburn Bikes provided me with a variety of responsibilities</w:t>
+      </w:r>
+      <w:r>
+        <w:rPr>
+          <w:sz w:val="20"/>
+          <w:szCs w:val="20"/>
+        </w:rPr>
+        <w:t xml:space="preserve">, including: </w:t>
+      </w:r>
+      <w:r>
+        <w:rPr>
+          <w:sz w:val="20"/>
+          <w:szCs w:val="20"/>
+        </w:rPr>
+        <w:t xml:space="preserve">opening </w:t>
+      </w:r>
+      <w:r>
+        <w:rPr>
+          <w:sz w:val="20"/>
+          <w:szCs w:val="20"/>
+        </w:rPr>
+        <w:t xml:space="preserve">and closing </w:t>
+      </w:r>
+      <w:r>
+        <w:rPr>
+          <w:sz w:val="20"/>
+          <w:szCs w:val="20"/>
+        </w:rPr>
+        <w:t xml:space="preserve">the </w:t>
+      </w:r>
+      <w:r>
+        <w:rPr>
+          <w:sz w:val="20"/>
+          <w:szCs w:val="20"/>
+        </w:rPr>
+        <w:t>premises.</w:t>
+      </w:r>
+      <w:r>
+        <w:rPr>
+          <w:sz w:val="20"/>
+          <w:szCs w:val="20"/>
+        </w:rPr>
+        <w:t xml:space="preserve"> As a contrast to my work at the Bolton Arms and Three Horseshoes, much of my time at Leyburn bikes </w:t>
+      </w:r>
+      <w:r>
+        <w:rPr>
+          <w:sz w:val="20"/>
+          <w:szCs w:val="20"/>
+        </w:rPr>
+        <w:t xml:space="preserve">was </w:t>
+      </w:r>
+      <w:r>
+        <w:rPr>
+          <w:sz w:val="20"/>
+          <w:szCs w:val="20"/>
+        </w:rPr>
+        <w:t xml:space="preserve">spent working independently, carrying out tasks such as equipping customers with specialist information regarding bicycle components and complete cycles to purchase, and working on customers’ cycles including full services to brake pad replacements.    </w:t>
       </w:r>
     </w:p>
     <w:p>
@@ -1807,7 +1995,42 @@
           <w:sz w:val="20"/>
           <w:szCs w:val="20"/>
         </w:rPr>
-        <w:t>I was asked by my artificial intelligence lecturer, Dr Simon Lynch, to organise a lecture and workshop around the topic of artificial intelligence for groups of sixth formers. I was tasked with creating</w:t>
+        <w:t>I organised</w:t>
+      </w:r>
+      <w:r>
+        <w:rPr>
+          <w:sz w:val="20"/>
+          <w:szCs w:val="20"/>
+        </w:rPr>
+        <w:t xml:space="preserve"> a lecture and workshop </w:t>
+      </w:r>
+      <w:r>
+        <w:rPr>
+          <w:sz w:val="20"/>
+          <w:szCs w:val="20"/>
+        </w:rPr>
+        <w:t xml:space="preserve">surrounding </w:t>
+      </w:r>
+      <w:r>
+        <w:rPr>
+          <w:sz w:val="20"/>
+          <w:szCs w:val="20"/>
+        </w:rPr>
+        <w:t>the topic of artificial intelligence for groups of sixth form</w:t>
+      </w:r>
+      <w:r>
+        <w:rPr>
+          <w:sz w:val="20"/>
+          <w:szCs w:val="20"/>
+        </w:rPr>
+        <w:t xml:space="preserve"> students</w:t>
+      </w:r>
+      <w:r>
+        <w:rPr>
+          <w:sz w:val="20"/>
+          <w:szCs w:val="20"/>
+        </w:rPr>
+        <w:t>. I was tasked with creating</w:t>
       </w:r>
       <w:r>
         <w:rPr>
@@ -1821,46 +2044,51 @@
           <w:sz w:val="20"/>
           <w:szCs w:val="20"/>
         </w:rPr>
+        <w:t xml:space="preserve"> agent</w:t>
+      </w:r>
+      <w:r>
+        <w:rPr>
+          <w:sz w:val="20"/>
+          <w:szCs w:val="20"/>
+        </w:rPr>
+        <w:t>-</w:t>
+      </w:r>
+      <w:r>
+        <w:rPr>
+          <w:sz w:val="20"/>
+          <w:szCs w:val="20"/>
+        </w:rPr>
+        <w:t xml:space="preserve">based models in </w:t>
+      </w:r>
+      <w:proofErr w:type="spellStart"/>
+      <w:r>
+        <w:rPr>
+          <w:sz w:val="20"/>
+          <w:szCs w:val="20"/>
+        </w:rPr>
+        <w:t>NetLogo</w:t>
+      </w:r>
+      <w:proofErr w:type="spellEnd"/>
+      <w:r>
+        <w:rPr>
+          <w:sz w:val="20"/>
+          <w:szCs w:val="20"/>
+        </w:rPr>
         <w:t xml:space="preserve"> </w:t>
       </w:r>
-      <w:proofErr w:type="gramStart"/>
-      <w:r>
-        <w:rPr>
-          <w:sz w:val="20"/>
-          <w:szCs w:val="20"/>
-        </w:rPr>
-        <w:t>agent based</w:t>
-      </w:r>
-      <w:proofErr w:type="gramEnd"/>
-      <w:r>
-        <w:rPr>
-          <w:sz w:val="20"/>
-          <w:szCs w:val="20"/>
-        </w:rPr>
-        <w:t xml:space="preserve"> models in </w:t>
-      </w:r>
-      <w:proofErr w:type="spellStart"/>
-      <w:r>
-        <w:rPr>
-          <w:sz w:val="20"/>
-          <w:szCs w:val="20"/>
-        </w:rPr>
-        <w:t>NetLogo</w:t>
-      </w:r>
-      <w:proofErr w:type="spellEnd"/>
-      <w:r>
-        <w:rPr>
-          <w:sz w:val="20"/>
-          <w:szCs w:val="20"/>
-        </w:rPr>
-        <w:t xml:space="preserve"> </w:t>
-      </w:r>
-      <w:r>
-        <w:rPr>
-          <w:sz w:val="20"/>
-          <w:szCs w:val="20"/>
-        </w:rPr>
-        <w:t xml:space="preserve">in addition to multiple programming exercises </w:t>
+      <w:r>
+        <w:rPr>
+          <w:sz w:val="20"/>
+          <w:szCs w:val="20"/>
+        </w:rPr>
+        <w:t>in addition to multiple programming exercises</w:t>
+      </w:r>
+      <w:r>
+        <w:rPr>
+          <w:sz w:val="20"/>
+          <w:szCs w:val="20"/>
+        </w:rPr>
+        <w:t>.</w:t>
       </w:r>
     </w:p>
     <w:p>
@@ -1883,23 +2111,69 @@
           <w:sz w:val="20"/>
           <w:szCs w:val="20"/>
         </w:rPr>
-        <w:t>September 2015 - Present: Student Representative for Computer Science</w:t>
-      </w:r>
-    </w:p>
-    <w:p>
-      <w:pPr>
-        <w:spacing w:line="240" w:lineRule="auto"/>
-        <w:rPr>
-          <w:sz w:val="20"/>
-          <w:szCs w:val="20"/>
-        </w:rPr>
-      </w:pPr>
-      <w:r>
-        <w:rPr>
-          <w:sz w:val="20"/>
-          <w:szCs w:val="20"/>
-        </w:rPr>
-        <w:t>As a student representative at my University, I have been given the opportunity to report feedback from fellow students to help to improve aspects of my course. This position has enabled me to experience formal meetings with academic members of staff and speaking in public, whilst also allowing me to develop my listening skills.</w:t>
+        <w:t xml:space="preserve">September 2015 </w:t>
+      </w:r>
+      <w:r>
+        <w:rPr>
+          <w:b/>
+          <w:sz w:val="20"/>
+          <w:szCs w:val="20"/>
+        </w:rPr>
+        <w:t>–</w:t>
+      </w:r>
+      <w:r>
+        <w:rPr>
+          <w:b/>
+          <w:sz w:val="20"/>
+          <w:szCs w:val="20"/>
+        </w:rPr>
+        <w:t xml:space="preserve"> </w:t>
+      </w:r>
+      <w:r>
+        <w:rPr>
+          <w:b/>
+          <w:sz w:val="20"/>
+          <w:szCs w:val="20"/>
+        </w:rPr>
+        <w:t xml:space="preserve">June 2017: </w:t>
+      </w:r>
+      <w:r>
+        <w:rPr>
+          <w:b/>
+          <w:sz w:val="20"/>
+          <w:szCs w:val="20"/>
+        </w:rPr>
+        <w:t>Student Representative for Computer Science</w:t>
+      </w:r>
+    </w:p>
+    <w:p>
+      <w:pPr>
+        <w:spacing w:line="240" w:lineRule="auto"/>
+        <w:rPr>
+          <w:sz w:val="20"/>
+          <w:szCs w:val="20"/>
+        </w:rPr>
+      </w:pPr>
+      <w:r>
+        <w:rPr>
+          <w:sz w:val="20"/>
+          <w:szCs w:val="20"/>
+        </w:rPr>
+        <w:t xml:space="preserve">As a student representative at my University, I </w:t>
+      </w:r>
+      <w:r>
+        <w:rPr>
+          <w:sz w:val="20"/>
+          <w:szCs w:val="20"/>
+        </w:rPr>
+        <w:t>was</w:t>
+      </w:r>
+      <w:r>
+        <w:rPr>
+          <w:sz w:val="20"/>
+          <w:szCs w:val="20"/>
+        </w:rPr>
+        <w:t xml:space="preserve"> given the opportunity to report feedback from fellow students to help to improve aspects of my course. This position enabled me to experience formal meetings with academic members of staff and speaking in public, whilst also allowing me to develop my listening skills.</w:t>
       </w:r>
     </w:p>
     <w:p>
@@ -2077,6 +2351,13 @@
         </w:rPr>
         <w:t>, Git</w:t>
       </w:r>
+      <w:r>
+        <w:rPr>
+          <w:sz w:val="20"/>
+          <w:szCs w:val="20"/>
+        </w:rPr>
+        <w:t>.</w:t>
+      </w:r>
     </w:p>
     <w:p>
       <w:pPr>
@@ -2145,6 +2426,13 @@
         </w:rPr>
         <w:t>, SSMS</w:t>
       </w:r>
+      <w:r>
+        <w:rPr>
+          <w:sz w:val="20"/>
+          <w:szCs w:val="20"/>
+        </w:rPr>
+        <w:t>.</w:t>
+      </w:r>
     </w:p>
     <w:p>
       <w:pPr>
@@ -2176,6 +2464,13 @@
         </w:rPr>
         <w:t>SQL Server, MS Access</w:t>
       </w:r>
+      <w:r>
+        <w:rPr>
+          <w:sz w:val="20"/>
+          <w:szCs w:val="20"/>
+        </w:rPr>
+        <w:t>.</w:t>
+      </w:r>
     </w:p>
     <w:p>
       <w:pPr>
@@ -2219,7 +2514,14 @@
           <w:sz w:val="20"/>
           <w:szCs w:val="20"/>
         </w:rPr>
-        <w:t xml:space="preserve">, Photoshop </w:t>
+        <w:t>, Photoshop</w:t>
+      </w:r>
+      <w:r>
+        <w:rPr>
+          <w:sz w:val="20"/>
+          <w:szCs w:val="20"/>
+        </w:rPr>
+        <w:t>.</w:t>
       </w:r>
     </w:p>
     <w:p>
@@ -2250,23 +2552,35 @@
           <w:sz w:val="20"/>
           <w:szCs w:val="20"/>
         </w:rPr>
-        <w:t xml:space="preserve">Windows Vista/7/8.1/10, </w:t>
-      </w:r>
-      <w:proofErr w:type="gramStart"/>
-      <w:r>
-        <w:rPr>
-          <w:sz w:val="20"/>
-          <w:szCs w:val="20"/>
-        </w:rPr>
-        <w:t>Linux(</w:t>
-      </w:r>
-      <w:proofErr w:type="gramEnd"/>
-      <w:r>
-        <w:rPr>
-          <w:sz w:val="20"/>
-          <w:szCs w:val="20"/>
-        </w:rPr>
-        <w:t xml:space="preserve">Ubuntu, CentOS, Fedora), Mac OS X  </w:t>
+        <w:t>Windows Vista/7/8.1/10, Linux</w:t>
+      </w:r>
+      <w:r>
+        <w:rPr>
+          <w:sz w:val="20"/>
+          <w:szCs w:val="20"/>
+        </w:rPr>
+        <w:t xml:space="preserve"> </w:t>
+      </w:r>
+      <w:r>
+        <w:rPr>
+          <w:sz w:val="20"/>
+          <w:szCs w:val="20"/>
+        </w:rPr>
+        <w:t>(Ubuntu, CentOS, Fedora), Mac OS X</w:t>
+      </w:r>
+      <w:r>
+        <w:rPr>
+          <w:sz w:val="20"/>
+          <w:szCs w:val="20"/>
+        </w:rPr>
+        <w:t>.</w:t>
+      </w:r>
+      <w:r>
+        <w:rPr>
+          <w:sz w:val="20"/>
+          <w:szCs w:val="20"/>
+        </w:rPr>
+        <w:t xml:space="preserve">  </w:t>
       </w:r>
     </w:p>
     <w:p>
@@ -2299,6 +2613,13 @@
         </w:rPr>
         <w:t>Experience building PC’s and replacing components</w:t>
       </w:r>
+      <w:r>
+        <w:rPr>
+          <w:sz w:val="20"/>
+          <w:szCs w:val="20"/>
+        </w:rPr>
+        <w:t>.</w:t>
+      </w:r>
     </w:p>
     <w:p>
       <w:pPr>
@@ -2349,6 +2670,13 @@
         </w:rPr>
         <w:t>with agile development methods</w:t>
       </w:r>
+      <w:r>
+        <w:rPr>
+          <w:sz w:val="20"/>
+          <w:szCs w:val="20"/>
+        </w:rPr>
+        <w:t>.</w:t>
+      </w:r>
     </w:p>
     <w:p>
       <w:pPr>
@@ -2371,6 +2699,13 @@
         </w:rPr>
         <w:t>Working as part of a Scrum team</w:t>
       </w:r>
+      <w:r>
+        <w:rPr>
+          <w:sz w:val="20"/>
+          <w:szCs w:val="20"/>
+        </w:rPr>
+        <w:t>.</w:t>
+      </w:r>
     </w:p>
     <w:p>
       <w:pPr>
@@ -2393,6 +2728,13 @@
         </w:rPr>
         <w:t>Presentational skills</w:t>
       </w:r>
+      <w:r>
+        <w:rPr>
+          <w:sz w:val="20"/>
+          <w:szCs w:val="20"/>
+        </w:rPr>
+        <w:t>.</w:t>
+      </w:r>
     </w:p>
     <w:p>
       <w:pPr>
@@ -2427,6 +2769,13 @@
           <w:sz w:val="20"/>
           <w:szCs w:val="20"/>
         </w:rPr>
+        <w:t>.</w:t>
+      </w:r>
+      <w:r>
+        <w:rPr>
+          <w:sz w:val="20"/>
+          <w:szCs w:val="20"/>
+        </w:rPr>
         <w:t xml:space="preserve"> </w:t>
       </w:r>
     </w:p>
@@ -2508,8 +2857,6 @@
         </w:rPr>
         <w:t>Interests</w:t>
       </w:r>
-      <w:bookmarkStart w:id="1" w:name="_GoBack"/>
-      <w:bookmarkEnd w:id="1"/>
     </w:p>
     <w:p>
       <w:pPr>
@@ -2722,11 +3069,31 @@
   <w:p>
     <w:pPr>
       <w:pStyle w:val="Footer"/>
+    </w:pPr>
+  </w:p>
+</w:ftr>
+</file>
+
+<file path=word/footer2.xml><?xml version="1.0" encoding="utf-8"?>
+<w:ftr xmlns:wpc="http://schemas.microsoft.com/office/word/2010/wordprocessingCanvas" xmlns:cx="http://schemas.microsoft.com/office/drawing/2014/chartex" xmlns:cx1="http://schemas.microsoft.com/office/drawing/2015/9/8/chartex" xmlns:cx2="http://schemas.microsoft.com/office/drawing/2015/10/21/chartex" xmlns:cx3="http://schemas.microsoft.com/office/drawing/2016/5/9/chartex" xmlns:cx4="http://schemas.microsoft.com/office/drawing/2016/5/10/chartex" xmlns:cx5="http://schemas.microsoft.com/office/drawing/2016/5/11/chartex" xmlns:cx6="http://schemas.microsoft.com/office/drawing/2016/5/12/chartex" xmlns:cx7="http://schemas.microsoft.com/office/drawing/2016/5/13/chartex" xmlns:cx8="http://schemas.microsoft.com/office/drawing/2016/5/14/chartex" xmlns:mc="http://schemas.openxmlformats.org/markup-compatibility/2006" xmlns:aink="http://schemas.microsoft.com/office/drawing/2016/ink" xmlns:am3d="http://schemas.microsoft.com/office/drawing/2017/model3d" xmlns:o="urn:schemas-microsoft-com:office:office" xmlns:r="http://schemas.openxmlformats.org/officeDocument/2006/relationships" xmlns:m="http://schemas.openxmlformats.org/officeDocument/2006/math" xmlns:v="urn:schemas-microsoft-com:vml" xmlns:wp14="http://schemas.microsoft.com/office/word/2010/wordprocessingDrawing" xmlns:wp="http://schemas.openxmlformats.org/drawingml/2006/wordprocessingDrawing" xmlns:w10="urn:schemas-microsoft-com:office:word" xmlns:w="http://schemas.openxmlformats.org/wordprocessingml/2006/main" xmlns:w14="http://schemas.microsoft.com/office/word/2010/wordml" xmlns:w15="http://schemas.microsoft.com/office/word/2012/wordml" xmlns:w16cid="http://schemas.microsoft.com/office/word/2016/wordml/cid" xmlns:w16se="http://schemas.microsoft.com/office/word/2015/wordml/symex" xmlns:wpg="http://schemas.microsoft.com/office/word/2010/wordprocessingGroup" xmlns:wpi="http://schemas.microsoft.com/office/word/2010/wordprocessingInk" xmlns:wne="http://schemas.microsoft.com/office/word/2006/wordml" xmlns:wps="http://schemas.microsoft.com/office/word/2010/wordprocessingShape" mc:Ignorable="w14 w15 w16se w16cid wp14">
+  <w:p>
+    <w:pPr>
+      <w:pStyle w:val="Footer"/>
       <w:jc w:val="center"/>
     </w:pPr>
     <w:r>
       <w:t>REFERENCES AVAILABLE UNPON REQUEST</w:t>
     </w:r>
+  </w:p>
+</w:ftr>
+</file>
+
+<file path=word/footer3.xml><?xml version="1.0" encoding="utf-8"?>
+<w:ftr xmlns:wpc="http://schemas.microsoft.com/office/word/2010/wordprocessingCanvas" xmlns:cx="http://schemas.microsoft.com/office/drawing/2014/chartex" xmlns:cx1="http://schemas.microsoft.com/office/drawing/2015/9/8/chartex" xmlns:cx2="http://schemas.microsoft.com/office/drawing/2015/10/21/chartex" xmlns:cx3="http://schemas.microsoft.com/office/drawing/2016/5/9/chartex" xmlns:cx4="http://schemas.microsoft.com/office/drawing/2016/5/10/chartex" xmlns:cx5="http://schemas.microsoft.com/office/drawing/2016/5/11/chartex" xmlns:cx6="http://schemas.microsoft.com/office/drawing/2016/5/12/chartex" xmlns:cx7="http://schemas.microsoft.com/office/drawing/2016/5/13/chartex" xmlns:cx8="http://schemas.microsoft.com/office/drawing/2016/5/14/chartex" xmlns:mc="http://schemas.openxmlformats.org/markup-compatibility/2006" xmlns:aink="http://schemas.microsoft.com/office/drawing/2016/ink" xmlns:am3d="http://schemas.microsoft.com/office/drawing/2017/model3d" xmlns:o="urn:schemas-microsoft-com:office:office" xmlns:r="http://schemas.openxmlformats.org/officeDocument/2006/relationships" xmlns:m="http://schemas.openxmlformats.org/officeDocument/2006/math" xmlns:v="urn:schemas-microsoft-com:vml" xmlns:wp14="http://schemas.microsoft.com/office/word/2010/wordprocessingDrawing" xmlns:wp="http://schemas.openxmlformats.org/drawingml/2006/wordprocessingDrawing" xmlns:w10="urn:schemas-microsoft-com:office:word" xmlns:w="http://schemas.openxmlformats.org/wordprocessingml/2006/main" xmlns:w14="http://schemas.microsoft.com/office/word/2010/wordml" xmlns:w15="http://schemas.microsoft.com/office/word/2012/wordml" xmlns:w16cid="http://schemas.microsoft.com/office/word/2016/wordml/cid" xmlns:w16se="http://schemas.microsoft.com/office/word/2015/wordml/symex" xmlns:wpg="http://schemas.microsoft.com/office/word/2010/wordprocessingGroup" xmlns:wpi="http://schemas.microsoft.com/office/word/2010/wordprocessingInk" xmlns:wne="http://schemas.microsoft.com/office/word/2006/wordml" xmlns:wps="http://schemas.microsoft.com/office/word/2010/wordprocessingShape" mc:Ignorable="w14 w15 w16se w16cid wp14">
+  <w:p>
+    <w:pPr>
+      <w:pStyle w:val="Footer"/>
+    </w:pPr>
   </w:p>
 </w:ftr>
 </file>

</xml_diff>